<commit_message>
Some of the appendices started
</commit_message>
<xml_diff>
--- a/Docs/ProjectDescription.docx
+++ b/Docs/ProjectDescription.docx
@@ -475,6 +475,8 @@
         <w:lastRenderedPageBreak/>
         <w:t>Table of content</w:t>
       </w:r>
+      <w:bookmarkStart w:id="1" w:name="_GoBack"/>
+      <w:bookmarkEnd w:id="1"/>
     </w:p>
     <w:bookmarkEnd w:id="0" w:displacedByCustomXml="next"/>
     <w:sdt>
@@ -515,11 +517,11 @@
               <w:tab w:val="left" w:pos="440"/>
               <w:tab w:val="right" w:leader="dot" w:pos="8494"/>
             </w:tabs>
-            <w:jc w:val="both"/>
             <w:rPr>
               <w:rFonts w:asciiTheme="minorHAnsi" w:eastAsiaTheme="minorEastAsia" w:hAnsiTheme="minorHAnsi" w:cstheme="minorBidi"/>
+              <w:noProof/>
               <w:szCs w:val="22"/>
-              <w:lang w:val="en-US" w:eastAsia="sk-SK"/>
+              <w:lang w:val="pl-PL" w:eastAsia="pl-PL"/>
             </w:rPr>
           </w:pPr>
           <w:r>
@@ -540,10 +542,11 @@
             </w:rPr>
             <w:fldChar w:fldCharType="separate"/>
           </w:r>
-          <w:hyperlink w:anchor="_Toc525650599" w:history="1">
+          <w:hyperlink w:anchor="_Toc532936161" w:history="1">
             <w:r>
               <w:rPr>
                 <w:rStyle w:val="Hipercze"/>
+                <w:noProof/>
                 <w:lang w:val="en-US"/>
               </w:rPr>
               <w:t>1</w:t>
@@ -551,64 +554,65 @@
             <w:r>
               <w:rPr>
                 <w:rFonts w:asciiTheme="minorHAnsi" w:eastAsiaTheme="minorEastAsia" w:hAnsiTheme="minorHAnsi" w:cstheme="minorBidi"/>
+                <w:noProof/>
                 <w:szCs w:val="22"/>
-                <w:lang w:val="en-US" w:eastAsia="sk-SK"/>
+                <w:lang w:val="pl-PL" w:eastAsia="pl-PL"/>
               </w:rPr>
               <w:tab/>
             </w:r>
             <w:r>
               <w:rPr>
                 <w:rStyle w:val="Hipercze"/>
+                <w:noProof/>
                 <w:lang w:val="en-US"/>
               </w:rPr>
               <w:t>Background description</w:t>
-            </w:r>
-            <w:r>
-              <w:rPr>
-                <w:webHidden/>
-                <w:lang w:val="en-US"/>
-              </w:rPr>
-              <w:tab/>
-            </w:r>
-            <w:r>
-              <w:rPr>
-                <w:webHidden/>
-                <w:lang w:val="en-US"/>
-              </w:rPr>
-              <w:fldChar w:fldCharType="begin"/>
-            </w:r>
-            <w:r>
-              <w:rPr>
-                <w:webHidden/>
-                <w:lang w:val="en-US"/>
-              </w:rPr>
-              <w:instrText xml:space="preserve"> PAGEREF _Toc525650599 \h </w:instrText>
-            </w:r>
-            <w:r>
-              <w:rPr>
-                <w:webHidden/>
-                <w:lang w:val="en-US"/>
-              </w:rPr>
-            </w:r>
-            <w:r>
-              <w:rPr>
-                <w:webHidden/>
-                <w:lang w:val="en-US"/>
-              </w:rPr>
-              <w:fldChar w:fldCharType="separate"/>
             </w:r>
             <w:r>
               <w:rPr>
                 <w:noProof/>
                 <w:webHidden/>
-                <w:lang w:val="en-US"/>
+              </w:rPr>
+              <w:tab/>
+            </w:r>
+            <w:r>
+              <w:rPr>
+                <w:noProof/>
+                <w:webHidden/>
+              </w:rPr>
+              <w:fldChar w:fldCharType="begin"/>
+            </w:r>
+            <w:r>
+              <w:rPr>
+                <w:noProof/>
+                <w:webHidden/>
+              </w:rPr>
+              <w:instrText xml:space="preserve"> PAGEREF _Toc532936161 \h </w:instrText>
+            </w:r>
+            <w:r>
+              <w:rPr>
+                <w:noProof/>
+                <w:webHidden/>
+              </w:rPr>
+            </w:r>
+            <w:r>
+              <w:rPr>
+                <w:noProof/>
+                <w:webHidden/>
+              </w:rPr>
+              <w:fldChar w:fldCharType="separate"/>
+            </w:r>
+            <w:r>
+              <w:rPr>
+                <w:noProof/>
+                <w:webHidden/>
               </w:rPr>
               <w:t>3</w:t>
             </w:r>
             <w:r>
               <w:rPr>
+                <w:noProof/>
                 <w:webHidden/>
-                <w:lang w:val="en-US"/>
               </w:rPr>
               <w:fldChar w:fldCharType="end"/>
             </w:r>
@@ -621,17 +625,18 @@
               <w:tab w:val="left" w:pos="440"/>
               <w:tab w:val="right" w:leader="dot" w:pos="8494"/>
             </w:tabs>
-            <w:jc w:val="both"/>
             <w:rPr>
               <w:rFonts w:asciiTheme="minorHAnsi" w:eastAsiaTheme="minorEastAsia" w:hAnsiTheme="minorHAnsi" w:cstheme="minorBidi"/>
+              <w:noProof/>
               <w:szCs w:val="22"/>
-              <w:lang w:val="en-US" w:eastAsia="sk-SK"/>
+              <w:lang w:val="pl-PL" w:eastAsia="pl-PL"/>
             </w:rPr>
           </w:pPr>
-          <w:hyperlink w:anchor="_Toc525650600" w:history="1">
+          <w:hyperlink w:anchor="_Toc532936162" w:history="1">
             <w:r>
               <w:rPr>
                 <w:rStyle w:val="Hipercze"/>
+                <w:noProof/>
                 <w:lang w:val="en-US"/>
               </w:rPr>
               <w:t>2</w:t>
@@ -639,64 +644,65 @@
             <w:r>
               <w:rPr>
                 <w:rFonts w:asciiTheme="minorHAnsi" w:eastAsiaTheme="minorEastAsia" w:hAnsiTheme="minorHAnsi" w:cstheme="minorBidi"/>
+                <w:noProof/>
                 <w:szCs w:val="22"/>
-                <w:lang w:val="en-US" w:eastAsia="sk-SK"/>
+                <w:lang w:val="pl-PL" w:eastAsia="pl-PL"/>
               </w:rPr>
               <w:tab/>
             </w:r>
             <w:r>
               <w:rPr>
                 <w:rStyle w:val="Hipercze"/>
+                <w:noProof/>
                 <w:lang w:val="en-US"/>
               </w:rPr>
               <w:t>Definition of purpose</w:t>
-            </w:r>
-            <w:r>
-              <w:rPr>
-                <w:webHidden/>
-                <w:lang w:val="en-US"/>
-              </w:rPr>
-              <w:tab/>
-            </w:r>
-            <w:r>
-              <w:rPr>
-                <w:webHidden/>
-                <w:lang w:val="en-US"/>
-              </w:rPr>
-              <w:fldChar w:fldCharType="begin"/>
-            </w:r>
-            <w:r>
-              <w:rPr>
-                <w:webHidden/>
-                <w:lang w:val="en-US"/>
-              </w:rPr>
-              <w:instrText xml:space="preserve"> PAGEREF _Toc525650600 \h </w:instrText>
-            </w:r>
-            <w:r>
-              <w:rPr>
-                <w:webHidden/>
-                <w:lang w:val="en-US"/>
-              </w:rPr>
-            </w:r>
-            <w:r>
-              <w:rPr>
-                <w:webHidden/>
-                <w:lang w:val="en-US"/>
-              </w:rPr>
-              <w:fldChar w:fldCharType="separate"/>
             </w:r>
             <w:r>
               <w:rPr>
                 <w:noProof/>
                 <w:webHidden/>
-                <w:lang w:val="en-US"/>
+              </w:rPr>
+              <w:tab/>
+            </w:r>
+            <w:r>
+              <w:rPr>
+                <w:noProof/>
+                <w:webHidden/>
+              </w:rPr>
+              <w:fldChar w:fldCharType="begin"/>
+            </w:r>
+            <w:r>
+              <w:rPr>
+                <w:noProof/>
+                <w:webHidden/>
+              </w:rPr>
+              <w:instrText xml:space="preserve"> PAGEREF _Toc532936162 \h </w:instrText>
+            </w:r>
+            <w:r>
+              <w:rPr>
+                <w:noProof/>
+                <w:webHidden/>
+              </w:rPr>
+            </w:r>
+            <w:r>
+              <w:rPr>
+                <w:noProof/>
+                <w:webHidden/>
+              </w:rPr>
+              <w:fldChar w:fldCharType="separate"/>
+            </w:r>
+            <w:r>
+              <w:rPr>
+                <w:noProof/>
+                <w:webHidden/>
               </w:rPr>
               <w:t>5</w:t>
             </w:r>
             <w:r>
               <w:rPr>
+                <w:noProof/>
                 <w:webHidden/>
-                <w:lang w:val="en-US"/>
               </w:rPr>
               <w:fldChar w:fldCharType="end"/>
             </w:r>
@@ -709,17 +715,18 @@
               <w:tab w:val="left" w:pos="440"/>
               <w:tab w:val="right" w:leader="dot" w:pos="8494"/>
             </w:tabs>
-            <w:jc w:val="both"/>
             <w:rPr>
               <w:rFonts w:asciiTheme="minorHAnsi" w:eastAsiaTheme="minorEastAsia" w:hAnsiTheme="minorHAnsi" w:cstheme="minorBidi"/>
+              <w:noProof/>
               <w:szCs w:val="22"/>
-              <w:lang w:val="en-US" w:eastAsia="sk-SK"/>
+              <w:lang w:val="pl-PL" w:eastAsia="pl-PL"/>
             </w:rPr>
           </w:pPr>
-          <w:hyperlink w:anchor="_Toc525650601" w:history="1">
+          <w:hyperlink w:anchor="_Toc532936163" w:history="1">
             <w:r>
               <w:rPr>
                 <w:rStyle w:val="Hipercze"/>
+                <w:noProof/>
                 <w:lang w:val="en-US"/>
               </w:rPr>
               <w:t>3</w:t>
@@ -727,64 +734,65 @@
             <w:r>
               <w:rPr>
                 <w:rFonts w:asciiTheme="minorHAnsi" w:eastAsiaTheme="minorEastAsia" w:hAnsiTheme="minorHAnsi" w:cstheme="minorBidi"/>
+                <w:noProof/>
                 <w:szCs w:val="22"/>
-                <w:lang w:val="en-US" w:eastAsia="sk-SK"/>
+                <w:lang w:val="pl-PL" w:eastAsia="pl-PL"/>
               </w:rPr>
               <w:tab/>
             </w:r>
             <w:r>
               <w:rPr>
                 <w:rStyle w:val="Hipercze"/>
+                <w:noProof/>
                 <w:lang w:val="en-US"/>
               </w:rPr>
               <w:t>Problem Statement</w:t>
-            </w:r>
-            <w:r>
-              <w:rPr>
-                <w:webHidden/>
-                <w:lang w:val="en-US"/>
-              </w:rPr>
-              <w:tab/>
-            </w:r>
-            <w:r>
-              <w:rPr>
-                <w:webHidden/>
-                <w:lang w:val="en-US"/>
-              </w:rPr>
-              <w:fldChar w:fldCharType="begin"/>
-            </w:r>
-            <w:r>
-              <w:rPr>
-                <w:webHidden/>
-                <w:lang w:val="en-US"/>
-              </w:rPr>
-              <w:instrText xml:space="preserve"> PAGEREF _Toc525650601 \h </w:instrText>
-            </w:r>
-            <w:r>
-              <w:rPr>
-                <w:webHidden/>
-                <w:lang w:val="en-US"/>
-              </w:rPr>
-            </w:r>
-            <w:r>
-              <w:rPr>
-                <w:webHidden/>
-                <w:lang w:val="en-US"/>
-              </w:rPr>
-              <w:fldChar w:fldCharType="separate"/>
             </w:r>
             <w:r>
               <w:rPr>
                 <w:noProof/>
                 <w:webHidden/>
-                <w:lang w:val="en-US"/>
+              </w:rPr>
+              <w:tab/>
+            </w:r>
+            <w:r>
+              <w:rPr>
+                <w:noProof/>
+                <w:webHidden/>
+              </w:rPr>
+              <w:fldChar w:fldCharType="begin"/>
+            </w:r>
+            <w:r>
+              <w:rPr>
+                <w:noProof/>
+                <w:webHidden/>
+              </w:rPr>
+              <w:instrText xml:space="preserve"> PAGEREF _Toc532936163 \h </w:instrText>
+            </w:r>
+            <w:r>
+              <w:rPr>
+                <w:noProof/>
+                <w:webHidden/>
+              </w:rPr>
+            </w:r>
+            <w:r>
+              <w:rPr>
+                <w:noProof/>
+                <w:webHidden/>
+              </w:rPr>
+              <w:fldChar w:fldCharType="separate"/>
+            </w:r>
+            <w:r>
+              <w:rPr>
+                <w:noProof/>
+                <w:webHidden/>
               </w:rPr>
               <w:t>6</w:t>
             </w:r>
             <w:r>
               <w:rPr>
+                <w:noProof/>
                 <w:webHidden/>
-                <w:lang w:val="en-US"/>
               </w:rPr>
               <w:fldChar w:fldCharType="end"/>
             </w:r>
@@ -797,17 +805,18 @@
               <w:tab w:val="left" w:pos="440"/>
               <w:tab w:val="right" w:leader="dot" w:pos="8494"/>
             </w:tabs>
-            <w:jc w:val="both"/>
             <w:rPr>
               <w:rFonts w:asciiTheme="minorHAnsi" w:eastAsiaTheme="minorEastAsia" w:hAnsiTheme="minorHAnsi" w:cstheme="minorBidi"/>
+              <w:noProof/>
               <w:szCs w:val="22"/>
-              <w:lang w:val="en-US" w:eastAsia="sk-SK"/>
+              <w:lang w:val="pl-PL" w:eastAsia="pl-PL"/>
             </w:rPr>
           </w:pPr>
-          <w:hyperlink w:anchor="_Toc525650602" w:history="1">
+          <w:hyperlink w:anchor="_Toc532936164" w:history="1">
             <w:r>
               <w:rPr>
                 <w:rStyle w:val="Hipercze"/>
+                <w:noProof/>
                 <w:lang w:val="en-US"/>
               </w:rPr>
               <w:t>4</w:t>
@@ -815,64 +824,65 @@
             <w:r>
               <w:rPr>
                 <w:rFonts w:asciiTheme="minorHAnsi" w:eastAsiaTheme="minorEastAsia" w:hAnsiTheme="minorHAnsi" w:cstheme="minorBidi"/>
+                <w:noProof/>
                 <w:szCs w:val="22"/>
-                <w:lang w:val="en-US" w:eastAsia="sk-SK"/>
+                <w:lang w:val="pl-PL" w:eastAsia="pl-PL"/>
               </w:rPr>
               <w:tab/>
             </w:r>
             <w:r>
               <w:rPr>
                 <w:rStyle w:val="Hipercze"/>
+                <w:noProof/>
                 <w:lang w:val="en-US"/>
               </w:rPr>
               <w:t>Delimitation</w:t>
-            </w:r>
-            <w:r>
-              <w:rPr>
-                <w:webHidden/>
-                <w:lang w:val="en-US"/>
-              </w:rPr>
-              <w:tab/>
-            </w:r>
-            <w:r>
-              <w:rPr>
-                <w:webHidden/>
-                <w:lang w:val="en-US"/>
-              </w:rPr>
-              <w:fldChar w:fldCharType="begin"/>
-            </w:r>
-            <w:r>
-              <w:rPr>
-                <w:webHidden/>
-                <w:lang w:val="en-US"/>
-              </w:rPr>
-              <w:instrText xml:space="preserve"> PAGEREF _Toc525650602 \h </w:instrText>
-            </w:r>
-            <w:r>
-              <w:rPr>
-                <w:webHidden/>
-                <w:lang w:val="en-US"/>
-              </w:rPr>
-            </w:r>
-            <w:r>
-              <w:rPr>
-                <w:webHidden/>
-                <w:lang w:val="en-US"/>
-              </w:rPr>
-              <w:fldChar w:fldCharType="separate"/>
             </w:r>
             <w:r>
               <w:rPr>
                 <w:noProof/>
                 <w:webHidden/>
-                <w:lang w:val="en-US"/>
+              </w:rPr>
+              <w:tab/>
+            </w:r>
+            <w:r>
+              <w:rPr>
+                <w:noProof/>
+                <w:webHidden/>
+              </w:rPr>
+              <w:fldChar w:fldCharType="begin"/>
+            </w:r>
+            <w:r>
+              <w:rPr>
+                <w:noProof/>
+                <w:webHidden/>
+              </w:rPr>
+              <w:instrText xml:space="preserve"> PAGEREF _Toc532936164 \h </w:instrText>
+            </w:r>
+            <w:r>
+              <w:rPr>
+                <w:noProof/>
+                <w:webHidden/>
+              </w:rPr>
+            </w:r>
+            <w:r>
+              <w:rPr>
+                <w:noProof/>
+                <w:webHidden/>
+              </w:rPr>
+              <w:fldChar w:fldCharType="separate"/>
+            </w:r>
+            <w:r>
+              <w:rPr>
+                <w:noProof/>
+                <w:webHidden/>
               </w:rPr>
               <w:t>7</w:t>
             </w:r>
             <w:r>
               <w:rPr>
+                <w:noProof/>
                 <w:webHidden/>
-                <w:lang w:val="en-US"/>
               </w:rPr>
               <w:fldChar w:fldCharType="end"/>
             </w:r>
@@ -885,17 +895,18 @@
               <w:tab w:val="left" w:pos="440"/>
               <w:tab w:val="right" w:leader="dot" w:pos="8494"/>
             </w:tabs>
-            <w:jc w:val="both"/>
             <w:rPr>
               <w:rFonts w:asciiTheme="minorHAnsi" w:eastAsiaTheme="minorEastAsia" w:hAnsiTheme="minorHAnsi" w:cstheme="minorBidi"/>
+              <w:noProof/>
               <w:szCs w:val="22"/>
-              <w:lang w:val="en-US" w:eastAsia="sk-SK"/>
+              <w:lang w:val="pl-PL" w:eastAsia="pl-PL"/>
             </w:rPr>
           </w:pPr>
-          <w:hyperlink w:anchor="_Toc525650603" w:history="1">
+          <w:hyperlink w:anchor="_Toc532936165" w:history="1">
             <w:r>
               <w:rPr>
                 <w:rStyle w:val="Hipercze"/>
+                <w:noProof/>
                 <w:lang w:val="en-US"/>
               </w:rPr>
               <w:t>5</w:t>
@@ -903,64 +914,65 @@
             <w:r>
               <w:rPr>
                 <w:rFonts w:asciiTheme="minorHAnsi" w:eastAsiaTheme="minorEastAsia" w:hAnsiTheme="minorHAnsi" w:cstheme="minorBidi"/>
+                <w:noProof/>
                 <w:szCs w:val="22"/>
-                <w:lang w:val="en-US" w:eastAsia="sk-SK"/>
+                <w:lang w:val="pl-PL" w:eastAsia="pl-PL"/>
               </w:rPr>
               <w:tab/>
             </w:r>
             <w:r>
               <w:rPr>
                 <w:rStyle w:val="Hipercze"/>
+                <w:noProof/>
                 <w:lang w:val="en-US"/>
               </w:rPr>
               <w:t>Choice of models and methods</w:t>
-            </w:r>
-            <w:r>
-              <w:rPr>
-                <w:webHidden/>
-                <w:lang w:val="en-US"/>
-              </w:rPr>
-              <w:tab/>
-            </w:r>
-            <w:r>
-              <w:rPr>
-                <w:webHidden/>
-                <w:lang w:val="en-US"/>
-              </w:rPr>
-              <w:fldChar w:fldCharType="begin"/>
-            </w:r>
-            <w:r>
-              <w:rPr>
-                <w:webHidden/>
-                <w:lang w:val="en-US"/>
-              </w:rPr>
-              <w:instrText xml:space="preserve"> PAGEREF _Toc525650603 \h </w:instrText>
-            </w:r>
-            <w:r>
-              <w:rPr>
-                <w:webHidden/>
-                <w:lang w:val="en-US"/>
-              </w:rPr>
-            </w:r>
-            <w:r>
-              <w:rPr>
-                <w:webHidden/>
-                <w:lang w:val="en-US"/>
-              </w:rPr>
-              <w:fldChar w:fldCharType="separate"/>
             </w:r>
             <w:r>
               <w:rPr>
                 <w:noProof/>
                 <w:webHidden/>
-                <w:lang w:val="en-US"/>
+              </w:rPr>
+              <w:tab/>
+            </w:r>
+            <w:r>
+              <w:rPr>
+                <w:noProof/>
+                <w:webHidden/>
+              </w:rPr>
+              <w:fldChar w:fldCharType="begin"/>
+            </w:r>
+            <w:r>
+              <w:rPr>
+                <w:noProof/>
+                <w:webHidden/>
+              </w:rPr>
+              <w:instrText xml:space="preserve"> PAGEREF _Toc532936165 \h </w:instrText>
+            </w:r>
+            <w:r>
+              <w:rPr>
+                <w:noProof/>
+                <w:webHidden/>
+              </w:rPr>
+            </w:r>
+            <w:r>
+              <w:rPr>
+                <w:noProof/>
+                <w:webHidden/>
+              </w:rPr>
+              <w:fldChar w:fldCharType="separate"/>
+            </w:r>
+            <w:r>
+              <w:rPr>
+                <w:noProof/>
+                <w:webHidden/>
               </w:rPr>
               <w:t>8</w:t>
             </w:r>
             <w:r>
               <w:rPr>
+                <w:noProof/>
                 <w:webHidden/>
-                <w:lang w:val="en-US"/>
               </w:rPr>
               <w:fldChar w:fldCharType="end"/>
             </w:r>
@@ -973,17 +985,18 @@
               <w:tab w:val="left" w:pos="440"/>
               <w:tab w:val="right" w:leader="dot" w:pos="8494"/>
             </w:tabs>
-            <w:jc w:val="both"/>
             <w:rPr>
               <w:rFonts w:asciiTheme="minorHAnsi" w:eastAsiaTheme="minorEastAsia" w:hAnsiTheme="minorHAnsi" w:cstheme="minorBidi"/>
+              <w:noProof/>
               <w:szCs w:val="22"/>
-              <w:lang w:val="en-US" w:eastAsia="sk-SK"/>
+              <w:lang w:val="pl-PL" w:eastAsia="pl-PL"/>
             </w:rPr>
           </w:pPr>
-          <w:hyperlink w:anchor="_Toc525650604" w:history="1">
+          <w:hyperlink w:anchor="_Toc532936166" w:history="1">
             <w:r>
               <w:rPr>
                 <w:rStyle w:val="Hipercze"/>
+                <w:noProof/>
                 <w:lang w:val="en-US"/>
               </w:rPr>
               <w:t>6</w:t>
@@ -991,64 +1004,65 @@
             <w:r>
               <w:rPr>
                 <w:rFonts w:asciiTheme="minorHAnsi" w:eastAsiaTheme="minorEastAsia" w:hAnsiTheme="minorHAnsi" w:cstheme="minorBidi"/>
+                <w:noProof/>
                 <w:szCs w:val="22"/>
-                <w:lang w:val="en-US" w:eastAsia="sk-SK"/>
+                <w:lang w:val="pl-PL" w:eastAsia="pl-PL"/>
               </w:rPr>
               <w:tab/>
             </w:r>
             <w:r>
               <w:rPr>
                 <w:rStyle w:val="Hipercze"/>
+                <w:noProof/>
                 <w:lang w:val="en-US"/>
               </w:rPr>
               <w:t>Time schedule</w:t>
-            </w:r>
-            <w:r>
-              <w:rPr>
-                <w:webHidden/>
-                <w:lang w:val="en-US"/>
-              </w:rPr>
-              <w:tab/>
-            </w:r>
-            <w:r>
-              <w:rPr>
-                <w:webHidden/>
-                <w:lang w:val="en-US"/>
-              </w:rPr>
-              <w:fldChar w:fldCharType="begin"/>
-            </w:r>
-            <w:r>
-              <w:rPr>
-                <w:webHidden/>
-                <w:lang w:val="en-US"/>
-              </w:rPr>
-              <w:instrText xml:space="preserve"> PAGEREF _Toc525650604 \h </w:instrText>
-            </w:r>
-            <w:r>
-              <w:rPr>
-                <w:webHidden/>
-                <w:lang w:val="en-US"/>
-              </w:rPr>
-            </w:r>
-            <w:r>
-              <w:rPr>
-                <w:webHidden/>
-                <w:lang w:val="en-US"/>
-              </w:rPr>
-              <w:fldChar w:fldCharType="separate"/>
             </w:r>
             <w:r>
               <w:rPr>
                 <w:noProof/>
                 <w:webHidden/>
-                <w:lang w:val="en-US"/>
+              </w:rPr>
+              <w:tab/>
+            </w:r>
+            <w:r>
+              <w:rPr>
+                <w:noProof/>
+                <w:webHidden/>
+              </w:rPr>
+              <w:fldChar w:fldCharType="begin"/>
+            </w:r>
+            <w:r>
+              <w:rPr>
+                <w:noProof/>
+                <w:webHidden/>
+              </w:rPr>
+              <w:instrText xml:space="preserve"> PAGEREF _Toc532936166 \h </w:instrText>
+            </w:r>
+            <w:r>
+              <w:rPr>
+                <w:noProof/>
+                <w:webHidden/>
+              </w:rPr>
+            </w:r>
+            <w:r>
+              <w:rPr>
+                <w:noProof/>
+                <w:webHidden/>
+              </w:rPr>
+              <w:fldChar w:fldCharType="separate"/>
+            </w:r>
+            <w:r>
+              <w:rPr>
+                <w:noProof/>
+                <w:webHidden/>
               </w:rPr>
               <w:t>9</w:t>
             </w:r>
             <w:r>
               <w:rPr>
+                <w:noProof/>
                 <w:webHidden/>
-                <w:lang w:val="en-US"/>
               </w:rPr>
               <w:fldChar w:fldCharType="end"/>
             </w:r>
@@ -1061,17 +1075,18 @@
               <w:tab w:val="left" w:pos="440"/>
               <w:tab w:val="right" w:leader="dot" w:pos="8494"/>
             </w:tabs>
-            <w:jc w:val="both"/>
             <w:rPr>
               <w:rFonts w:asciiTheme="minorHAnsi" w:eastAsiaTheme="minorEastAsia" w:hAnsiTheme="minorHAnsi" w:cstheme="minorBidi"/>
+              <w:noProof/>
               <w:szCs w:val="22"/>
-              <w:lang w:val="en-US" w:eastAsia="sk-SK"/>
+              <w:lang w:val="pl-PL" w:eastAsia="pl-PL"/>
             </w:rPr>
           </w:pPr>
-          <w:hyperlink w:anchor="_Toc525650605" w:history="1">
+          <w:hyperlink w:anchor="_Toc532936167" w:history="1">
             <w:r>
               <w:rPr>
                 <w:rStyle w:val="Hipercze"/>
+                <w:noProof/>
                 <w:lang w:val="en-US"/>
               </w:rPr>
               <w:t>7</w:t>
@@ -1079,64 +1094,65 @@
             <w:r>
               <w:rPr>
                 <w:rFonts w:asciiTheme="minorHAnsi" w:eastAsiaTheme="minorEastAsia" w:hAnsiTheme="minorHAnsi" w:cstheme="minorBidi"/>
+                <w:noProof/>
                 <w:szCs w:val="22"/>
-                <w:lang w:val="en-US" w:eastAsia="sk-SK"/>
+                <w:lang w:val="pl-PL" w:eastAsia="pl-PL"/>
               </w:rPr>
               <w:tab/>
             </w:r>
             <w:r>
               <w:rPr>
                 <w:rStyle w:val="Hipercze"/>
+                <w:noProof/>
                 <w:lang w:val="en-US"/>
               </w:rPr>
               <w:t>Risk assessment</w:t>
-            </w:r>
-            <w:r>
-              <w:rPr>
-                <w:webHidden/>
-                <w:lang w:val="en-US"/>
-              </w:rPr>
-              <w:tab/>
-            </w:r>
-            <w:r>
-              <w:rPr>
-                <w:webHidden/>
-                <w:lang w:val="en-US"/>
-              </w:rPr>
-              <w:fldChar w:fldCharType="begin"/>
-            </w:r>
-            <w:r>
-              <w:rPr>
-                <w:webHidden/>
-                <w:lang w:val="en-US"/>
-              </w:rPr>
-              <w:instrText xml:space="preserve"> PAGEREF _Toc525650605 \h </w:instrText>
-            </w:r>
-            <w:r>
-              <w:rPr>
-                <w:webHidden/>
-                <w:lang w:val="en-US"/>
-              </w:rPr>
-            </w:r>
-            <w:r>
-              <w:rPr>
-                <w:webHidden/>
-                <w:lang w:val="en-US"/>
-              </w:rPr>
-              <w:fldChar w:fldCharType="separate"/>
             </w:r>
             <w:r>
               <w:rPr>
                 <w:noProof/>
                 <w:webHidden/>
-                <w:lang w:val="en-US"/>
+              </w:rPr>
+              <w:tab/>
+            </w:r>
+            <w:r>
+              <w:rPr>
+                <w:noProof/>
+                <w:webHidden/>
+              </w:rPr>
+              <w:fldChar w:fldCharType="begin"/>
+            </w:r>
+            <w:r>
+              <w:rPr>
+                <w:noProof/>
+                <w:webHidden/>
+              </w:rPr>
+              <w:instrText xml:space="preserve"> PAGEREF _Toc532936167 \h </w:instrText>
+            </w:r>
+            <w:r>
+              <w:rPr>
+                <w:noProof/>
+                <w:webHidden/>
+              </w:rPr>
+            </w:r>
+            <w:r>
+              <w:rPr>
+                <w:noProof/>
+                <w:webHidden/>
+              </w:rPr>
+              <w:fldChar w:fldCharType="separate"/>
+            </w:r>
+            <w:r>
+              <w:rPr>
+                <w:noProof/>
+                <w:webHidden/>
               </w:rPr>
               <w:t>10</w:t>
             </w:r>
             <w:r>
               <w:rPr>
+                <w:noProof/>
                 <w:webHidden/>
-                <w:lang w:val="en-US"/>
               </w:rPr>
               <w:fldChar w:fldCharType="end"/>
             </w:r>
@@ -1149,17 +1165,18 @@
               <w:tab w:val="left" w:pos="440"/>
               <w:tab w:val="right" w:leader="dot" w:pos="8494"/>
             </w:tabs>
-            <w:jc w:val="both"/>
             <w:rPr>
               <w:rFonts w:asciiTheme="minorHAnsi" w:eastAsiaTheme="minorEastAsia" w:hAnsiTheme="minorHAnsi" w:cstheme="minorBidi"/>
+              <w:noProof/>
               <w:szCs w:val="22"/>
-              <w:lang w:val="en-US" w:eastAsia="sk-SK"/>
+              <w:lang w:val="pl-PL" w:eastAsia="pl-PL"/>
             </w:rPr>
           </w:pPr>
-          <w:hyperlink w:anchor="_Toc525650606" w:history="1">
+          <w:hyperlink w:anchor="_Toc532936168" w:history="1">
             <w:r>
               <w:rPr>
                 <w:rStyle w:val="Hipercze"/>
+                <w:noProof/>
                 <w:lang w:val="en-US"/>
               </w:rPr>
               <w:t>8</w:t>
@@ -1167,64 +1184,65 @@
             <w:r>
               <w:rPr>
                 <w:rFonts w:asciiTheme="minorHAnsi" w:eastAsiaTheme="minorEastAsia" w:hAnsiTheme="minorHAnsi" w:cstheme="minorBidi"/>
+                <w:noProof/>
                 <w:szCs w:val="22"/>
-                <w:lang w:val="en-US" w:eastAsia="sk-SK"/>
+                <w:lang w:val="pl-PL" w:eastAsia="pl-PL"/>
               </w:rPr>
               <w:tab/>
             </w:r>
             <w:r>
               <w:rPr>
                 <w:rStyle w:val="Hipercze"/>
+                <w:noProof/>
                 <w:lang w:val="en-US"/>
               </w:rPr>
               <w:t>Sources of Information</w:t>
-            </w:r>
-            <w:r>
-              <w:rPr>
-                <w:webHidden/>
-                <w:lang w:val="en-US"/>
-              </w:rPr>
-              <w:tab/>
-            </w:r>
-            <w:r>
-              <w:rPr>
-                <w:webHidden/>
-                <w:lang w:val="en-US"/>
-              </w:rPr>
-              <w:fldChar w:fldCharType="begin"/>
-            </w:r>
-            <w:r>
-              <w:rPr>
-                <w:webHidden/>
-                <w:lang w:val="en-US"/>
-              </w:rPr>
-              <w:instrText xml:space="preserve"> PAGEREF _Toc525650606 \h </w:instrText>
-            </w:r>
-            <w:r>
-              <w:rPr>
-                <w:webHidden/>
-                <w:lang w:val="en-US"/>
-              </w:rPr>
-            </w:r>
-            <w:r>
-              <w:rPr>
-                <w:webHidden/>
-                <w:lang w:val="en-US"/>
-              </w:rPr>
-              <w:fldChar w:fldCharType="separate"/>
             </w:r>
             <w:r>
               <w:rPr>
                 <w:noProof/>
                 <w:webHidden/>
-                <w:lang w:val="en-US"/>
+              </w:rPr>
+              <w:tab/>
+            </w:r>
+            <w:r>
+              <w:rPr>
+                <w:noProof/>
+                <w:webHidden/>
+              </w:rPr>
+              <w:fldChar w:fldCharType="begin"/>
+            </w:r>
+            <w:r>
+              <w:rPr>
+                <w:noProof/>
+                <w:webHidden/>
+              </w:rPr>
+              <w:instrText xml:space="preserve"> PAGEREF _Toc532936168 \h </w:instrText>
+            </w:r>
+            <w:r>
+              <w:rPr>
+                <w:noProof/>
+                <w:webHidden/>
+              </w:rPr>
+            </w:r>
+            <w:r>
+              <w:rPr>
+                <w:noProof/>
+                <w:webHidden/>
+              </w:rPr>
+              <w:fldChar w:fldCharType="separate"/>
+            </w:r>
+            <w:r>
+              <w:rPr>
+                <w:noProof/>
+                <w:webHidden/>
               </w:rPr>
               <w:t>11</w:t>
             </w:r>
             <w:r>
               <w:rPr>
+                <w:noProof/>
                 <w:webHidden/>
-                <w:lang w:val="en-US"/>
               </w:rPr>
               <w:fldChar w:fldCharType="end"/>
             </w:r>
@@ -1313,7 +1331,7 @@
           <w:lang w:val="en-US"/>
         </w:rPr>
       </w:pPr>
-      <w:bookmarkStart w:id="1" w:name="_Toc525650599"/>
+      <w:bookmarkStart w:id="2" w:name="_Toc532936161"/>
       <w:r>
         <w:rPr>
           <w:lang w:val="en-US"/>
@@ -1321,7 +1339,7 @@
         <w:lastRenderedPageBreak/>
         <w:t>Background description</w:t>
       </w:r>
-      <w:bookmarkEnd w:id="1"/>
+      <w:bookmarkEnd w:id="2"/>
     </w:p>
     <w:p>
       <w:pPr>
@@ -1508,7 +1526,7 @@
           <w:lang w:val="en-US"/>
         </w:rPr>
       </w:pPr>
-      <w:bookmarkStart w:id="2" w:name="_Toc525650600"/>
+      <w:bookmarkStart w:id="3" w:name="_Toc532936162"/>
       <w:r>
         <w:rPr>
           <w:lang w:val="en-US"/>
@@ -1516,7 +1534,7 @@
         <w:lastRenderedPageBreak/>
         <w:t>Definition of purpose</w:t>
       </w:r>
-      <w:bookmarkEnd w:id="2"/>
+      <w:bookmarkEnd w:id="3"/>
     </w:p>
     <w:p>
       <w:pPr>
@@ -1561,7 +1579,7 @@
           <w:lang w:val="en-US"/>
         </w:rPr>
       </w:pPr>
-      <w:bookmarkStart w:id="3" w:name="_Toc525650601"/>
+      <w:bookmarkStart w:id="4" w:name="_Toc532936163"/>
       <w:r>
         <w:rPr>
           <w:lang w:val="en-US"/>
@@ -1569,7 +1587,7 @@
         <w:lastRenderedPageBreak/>
         <w:t>Problem Statement</w:t>
       </w:r>
-      <w:bookmarkEnd w:id="3"/>
+      <w:bookmarkEnd w:id="4"/>
     </w:p>
     <w:p>
       <w:pPr>
@@ -1783,7 +1801,7 @@
           <w:lang w:val="en-US"/>
         </w:rPr>
       </w:pPr>
-      <w:bookmarkStart w:id="4" w:name="_Toc525650602"/>
+      <w:bookmarkStart w:id="5" w:name="_Toc532936164"/>
       <w:r>
         <w:rPr>
           <w:lang w:val="en-US"/>
@@ -1797,7 +1815,7 @@
         </w:rPr>
         <w:t>ation</w:t>
       </w:r>
-      <w:bookmarkEnd w:id="4"/>
+      <w:bookmarkEnd w:id="5"/>
     </w:p>
     <w:p>
       <w:pPr>
@@ -1933,8 +1951,6 @@
           <w:lang w:val="en-US"/>
         </w:rPr>
       </w:pPr>
-      <w:bookmarkStart w:id="5" w:name="_GoBack"/>
-      <w:bookmarkEnd w:id="5"/>
       <w:r>
         <w:rPr>
           <w:lang w:val="en-US"/>
@@ -1975,7 +1991,7 @@
           <w:lang w:val="en-US"/>
         </w:rPr>
       </w:pPr>
-      <w:bookmarkStart w:id="6" w:name="_Toc525650603"/>
+      <w:bookmarkStart w:id="6" w:name="_Toc532936165"/>
       <w:r>
         <w:rPr>
           <w:lang w:val="en-US"/>
@@ -3172,7 +3188,7 @@
           <w:lang w:val="en-US"/>
         </w:rPr>
       </w:pPr>
-      <w:bookmarkStart w:id="7" w:name="_Toc525650604"/>
+      <w:bookmarkStart w:id="7" w:name="_Toc532936166"/>
       <w:r>
         <w:rPr>
           <w:lang w:val="en-US"/>
@@ -3380,7 +3396,7 @@
           <w:lang w:val="en-US"/>
         </w:rPr>
       </w:pPr>
-      <w:bookmarkStart w:id="8" w:name="_Toc525650605"/>
+      <w:bookmarkStart w:id="8" w:name="_Toc532936167"/>
       <w:r>
         <w:rPr>
           <w:lang w:val="en-US"/>
@@ -4753,7 +4769,7 @@
           <w:lang w:val="en-US"/>
         </w:rPr>
       </w:pPr>
-      <w:bookmarkStart w:id="9" w:name="_Toc525650606"/>
+      <w:bookmarkStart w:id="9" w:name="_Toc532936168"/>
       <w:r>
         <w:rPr>
           <w:lang w:val="en-US"/>
@@ -5171,7 +5187,13 @@
         <w:rPr>
           <w:lang w:val="en-US"/>
         </w:rPr>
-        <w:t>APPENDIX 1 – Group Contract – GroupContract.docx</w:t>
+        <w:t>APPENDIX 1 – Group Contract – GroupContract.</w:t>
+      </w:r>
+      <w:r>
+        <w:rPr>
+          <w:lang w:val="en-US"/>
+        </w:rPr>
+        <w:t>pdf</w:t>
       </w:r>
     </w:p>
     <w:sectPr>
@@ -10372,7 +10394,7 @@
     <w:lsdException w:name="Table Web 2" w:semiHidden="1" w:unhideWhenUsed="1"/>
     <w:lsdException w:name="Table Web 3" w:semiHidden="1" w:unhideWhenUsed="1"/>
     <w:lsdException w:name="Balloon Text" w:semiHidden="1" w:unhideWhenUsed="1"/>
-    <w:lsdException w:name="Table Grid" w:semiHidden="1" w:uiPriority="59" w:unhideWhenUsed="1"/>
+    <w:lsdException w:name="Table Grid" w:uiPriority="59"/>
     <w:lsdException w:name="Table Theme" w:semiHidden="1" w:unhideWhenUsed="1"/>
     <w:lsdException w:name="Placeholder Text" w:semiHidden="1"/>
     <w:lsdException w:name="No Spacing" w:uiPriority="1" w:qFormat="1"/>
@@ -11625,6 +11647,15 @@
 </file>
 
 <file path=customXml/item1.xml><?xml version="1.0" encoding="utf-8"?>
+<?mso-contentType ?>
+<FormTemplates xmlns="http://schemas.microsoft.com/sharepoint/v3/contenttype/forms">
+  <Display>DocumentLibraryForm</Display>
+  <Edit>DocumentLibraryForm</Edit>
+  <New>DocumentLibraryForm</New>
+</FormTemplates>
+</file>
+
+<file path=customXml/item2.xml><?xml version="1.0" encoding="utf-8"?>
 <ct:contentTypeSchema xmlns:ct="http://schemas.microsoft.com/office/2006/metadata/contentType" xmlns:ma="http://schemas.microsoft.com/office/2006/metadata/properties/metaAttributes" ct:_="" ma:_="" ma:contentTypeName="Document" ma:contentTypeID="0x0101008D9A5E4FC7310244BBD8FDAD461F382A" ma:contentTypeVersion="0" ma:contentTypeDescription="Create a new document." ma:contentTypeScope="" ma:versionID="21cde94fc0a28e3be33061f8f75ca499">
   <xsd:schema xmlns:xsd="http://www.w3.org/2001/XMLSchema" xmlns:xs="http://www.w3.org/2001/XMLSchema" xmlns:p="http://schemas.microsoft.com/office/2006/metadata/properties" targetNamespace="http://schemas.microsoft.com/office/2006/metadata/properties" ma:root="true" ma:fieldsID="1b05d82d297216baf5b26c55225140df">
     <xsd:element name="properties">
@@ -11738,15 +11769,6 @@
 </ct:contentTypeSchema>
 </file>
 
-<file path=customXml/item2.xml><?xml version="1.0" encoding="utf-8"?>
-<?mso-contentType ?>
-<FormTemplates xmlns="http://schemas.microsoft.com/sharepoint/v3/contenttype/forms">
-  <Display>DocumentLibraryForm</Display>
-  <Edit>DocumentLibraryForm</Edit>
-  <New>DocumentLibraryForm</New>
-</FormTemplates>
-</file>
-
 <file path=customXml/item3.xml><?xml version="1.0" encoding="utf-8"?>
 <p:properties xmlns:p="http://schemas.microsoft.com/office/2006/metadata/properties" xmlns:xsi="http://www.w3.org/2001/XMLSchema-instance" xmlns:pc="http://schemas.microsoft.com/office/infopath/2007/PartnerControls">
   <documentManagement/>
@@ -11791,6 +11813,14 @@
 </file>
 
 <file path=customXml/itemProps1.xml><?xml version="1.0" encoding="utf-8"?>
+<ds:datastoreItem xmlns:ds="http://schemas.openxmlformats.org/officeDocument/2006/customXml" ds:itemID="{36B18D59-688D-4806-A4EA-B7808C4D834E}">
+  <ds:schemaRefs>
+    <ds:schemaRef ds:uri="http://schemas.microsoft.com/sharepoint/v3/contenttype/forms"/>
+  </ds:schemaRefs>
+</ds:datastoreItem>
+</file>
+
+<file path=customXml/itemProps2.xml><?xml version="1.0" encoding="utf-8"?>
 <ds:datastoreItem xmlns:ds="http://schemas.openxmlformats.org/officeDocument/2006/customXml" ds:itemID="{965B8404-A697-42C0-ACDB-4A85C898C451}">
   <ds:schemaRefs>
     <ds:schemaRef ds:uri="http://schemas.microsoft.com/office/2006/metadata/contentType"/>
@@ -11806,14 +11836,6 @@
 </ds:datastoreItem>
 </file>
 
-<file path=customXml/itemProps2.xml><?xml version="1.0" encoding="utf-8"?>
-<ds:datastoreItem xmlns:ds="http://schemas.openxmlformats.org/officeDocument/2006/customXml" ds:itemID="{36B18D59-688D-4806-A4EA-B7808C4D834E}">
-  <ds:schemaRefs>
-    <ds:schemaRef ds:uri="http://schemas.microsoft.com/sharepoint/v3/contenttype/forms"/>
-  </ds:schemaRefs>
-</ds:datastoreItem>
-</file>
-
 <file path=customXml/itemProps3.xml><?xml version="1.0" encoding="utf-8"?>
 <ds:datastoreItem xmlns:ds="http://schemas.openxmlformats.org/officeDocument/2006/customXml" ds:itemID="{B3EBB357-DA60-469A-B5F2-E35DF6FD1B0D}">
   <ds:schemaRefs>
@@ -11824,7 +11846,7 @@
 </file>
 
 <file path=customXml/itemProps4.xml><?xml version="1.0" encoding="utf-8"?>
-<ds:datastoreItem xmlns:ds="http://schemas.openxmlformats.org/officeDocument/2006/customXml" ds:itemID="{5BC810BF-1D7E-43FC-9AAE-D3DD2DE28F4A}">
+<ds:datastoreItem xmlns:ds="http://schemas.openxmlformats.org/officeDocument/2006/customXml" ds:itemID="{52C511E8-7D1F-4D0E-8519-04EBBCBA94B7}">
   <ds:schemaRefs>
     <ds:schemaRef ds:uri="http://schemas.openxmlformats.org/officeDocument/2006/bibliography"/>
   </ds:schemaRefs>

</xml_diff>